<commit_message>
Update Conditional Operators (if, else, switch, for loop, break and continue).docx
</commit_message>
<xml_diff>
--- a/Conditional Operators (if, else, switch, for loop, break and continue).docx
+++ b/Conditional Operators (if, else, switch, for loop, break and continue).docx
@@ -2756,7 +2756,33 @@
         <w:rPr>
           <w:rtl w:val="0"/>
         </w:rPr>
-        <w:t xml:space="preserve">Якщо C# досягає ключового слова break, вона виходить з блоку switch. Це зупиняє виконання більшої частини коду і тестування варіанту всередині блоку. Коли збіг знайдено і роботу виконано, настає час перерви. Немає необхідності в подальшому тестуванні. </w:t>
+        <w:t xml:space="preserve">Якщо C# досягає ключового слова </w:t>
+      </w:r>
+      <w:r>
+        <w:rPr>
+          <w:b w:val="1"/>
+          <w:rtl w:val="0"/>
+        </w:rPr>
+        <w:t xml:space="preserve">break</w:t>
+      </w:r>
+      <w:r>
+        <w:rPr>
+          <w:rtl w:val="0"/>
+        </w:rPr>
+        <w:t xml:space="preserve">, вона виходить з блоку </w:t>
+      </w:r>
+      <w:r>
+        <w:rPr>
+          <w:b w:val="1"/>
+          <w:rtl w:val="0"/>
+        </w:rPr>
+        <w:t xml:space="preserve">switch</w:t>
+      </w:r>
+      <w:r>
+        <w:rPr>
+          <w:rtl w:val="0"/>
+        </w:rPr>
+        <w:t xml:space="preserve">. Це зупиняє виконання більшої частини коду і тестування варіанту всередині блоку. Коли збіг знайдено і роботу виконано, настає час перерви. Немає необхідності в подальшому тестуванні. </w:t>
       </w:r>
     </w:p>
     <w:p>
@@ -3052,6 +3078,370 @@
           <w:rtl w:val="0"/>
         </w:rPr>
         <w:t xml:space="preserve">}</w:t>
+        <w:br w:type="textWrapping"/>
+      </w:r>
+    </w:p>
+    <w:p>
+      <w:pPr>
+        <w:jc w:val="left"/>
+        <w:rPr>
+          <w:shd w:fill="ffe599" w:val="clear"/>
+        </w:rPr>
+      </w:pPr>
+      <w:r>
+        <w:rPr>
+          <w:rtl w:val="0"/>
+        </w:rPr>
+      </w:r>
+    </w:p>
+    <w:p>
+      <w:pPr>
+        <w:pStyle w:val="Heading2"/>
+        <w:keepNext w:val="0"/>
+        <w:keepLines w:val="0"/>
+        <w:spacing w:after="0" w:before="0" w:lineRule="auto"/>
+        <w:jc w:val="center"/>
+        <w:rPr>
+          <w:b w:val="1"/>
+          <w:sz w:val="34"/>
+          <w:szCs w:val="34"/>
+        </w:rPr>
+      </w:pPr>
+      <w:bookmarkStart w:colFirst="0" w:colLast="0" w:name="_x37x1nmrlpjk" w:id="6"/>
+      <w:bookmarkEnd w:id="6"/>
+      <w:r>
+        <w:rPr>
+          <w:b w:val="1"/>
+          <w:sz w:val="34"/>
+          <w:szCs w:val="34"/>
+          <w:rtl w:val="0"/>
+        </w:rPr>
+        <w:t xml:space="preserve">The Do/While Loop (Цикл Do/While)</w:t>
+      </w:r>
+    </w:p>
+    <w:p>
+      <w:pPr>
+        <w:jc w:val="center"/>
+        <w:rPr>
+          <w:shd w:fill="ffe599" w:val="clear"/>
+        </w:rPr>
+      </w:pPr>
+      <w:r>
+        <w:rPr>
+          <w:rtl w:val="0"/>
+        </w:rPr>
+      </w:r>
+    </w:p>
+    <w:p>
+      <w:pPr>
+        <w:jc w:val="left"/>
+        <w:rPr/>
+      </w:pPr>
+      <w:r>
+        <w:rPr>
+          <w:rtl w:val="0"/>
+        </w:rPr>
+        <w:t xml:space="preserve">Цикл do/while є різновидом циклу while. Цей цикл виконує блок коду один раз, перед тим як перевірити, чи умова істинна, а потім повторює цикл до тих пір, поки умова буде істинною.</w:t>
+      </w:r>
+    </w:p>
+    <w:p>
+      <w:pPr>
+        <w:pStyle w:val="Heading3"/>
+        <w:keepNext w:val="0"/>
+        <w:keepLines w:val="0"/>
+        <w:spacing w:before="280" w:lineRule="auto"/>
+        <w:rPr>
+          <w:b w:val="1"/>
+          <w:color w:val="1155cc"/>
+          <w:sz w:val="26"/>
+          <w:szCs w:val="26"/>
+          <w:u w:val="single"/>
+        </w:rPr>
+      </w:pPr>
+      <w:bookmarkStart w:colFirst="0" w:colLast="0" w:name="_jr0j0i9tid5b" w:id="7"/>
+      <w:bookmarkEnd w:id="7"/>
+      <w:r>
+        <w:rPr>
+          <w:b w:val="1"/>
+          <w:color w:val="000000"/>
+          <w:sz w:val="26"/>
+          <w:szCs w:val="26"/>
+          <w:rtl w:val="0"/>
+        </w:rPr>
+        <w:t xml:space="preserve">Syntax:</w:t>
+      </w:r>
+      <w:r>
+        <w:rPr>
+          <w:rtl w:val="0"/>
+        </w:rPr>
+      </w:r>
+    </w:p>
+    <w:p>
+      <w:pPr>
+        <w:jc w:val="left"/>
+        <w:rPr>
+          <w:shd w:fill="ffe599" w:val="clear"/>
+        </w:rPr>
+      </w:pPr>
+      <w:r>
+        <w:rPr>
+          <w:shd w:fill="ffe599" w:val="clear"/>
+          <w:rtl w:val="0"/>
+        </w:rPr>
+        <w:t xml:space="preserve">do </w:t>
+      </w:r>
+    </w:p>
+    <w:p>
+      <w:pPr>
+        <w:jc w:val="left"/>
+        <w:rPr>
+          <w:shd w:fill="ffe599" w:val="clear"/>
+        </w:rPr>
+      </w:pPr>
+      <w:r>
+        <w:rPr>
+          <w:shd w:fill="ffe599" w:val="clear"/>
+          <w:rtl w:val="0"/>
+        </w:rPr>
+        <w:t xml:space="preserve">{</w:t>
+      </w:r>
+    </w:p>
+    <w:p>
+      <w:pPr>
+        <w:jc w:val="left"/>
+        <w:rPr>
+          <w:i w:val="1"/>
+          <w:shd w:fill="ffe599" w:val="clear"/>
+        </w:rPr>
+      </w:pPr>
+      <w:r>
+        <w:rPr>
+          <w:i w:val="1"/>
+          <w:shd w:fill="ffe599" w:val="clear"/>
+          <w:rtl w:val="0"/>
+        </w:rPr>
+        <w:t xml:space="preserve">  // code block to be executed</w:t>
+      </w:r>
+    </w:p>
+    <w:p>
+      <w:pPr>
+        <w:jc w:val="left"/>
+        <w:rPr>
+          <w:shd w:fill="ffe599" w:val="clear"/>
+        </w:rPr>
+      </w:pPr>
+      <w:r>
+        <w:rPr>
+          <w:shd w:fill="ffe599" w:val="clear"/>
+          <w:rtl w:val="0"/>
+        </w:rPr>
+        <w:t xml:space="preserve">}</w:t>
+      </w:r>
+    </w:p>
+    <w:p>
+      <w:pPr>
+        <w:jc w:val="left"/>
+        <w:rPr>
+          <w:shd w:fill="ffe599" w:val="clear"/>
+        </w:rPr>
+      </w:pPr>
+      <w:r>
+        <w:rPr>
+          <w:shd w:fill="ffe599" w:val="clear"/>
+          <w:rtl w:val="0"/>
+        </w:rPr>
+        <w:t xml:space="preserve">while (</w:t>
+      </w:r>
+      <w:r>
+        <w:rPr>
+          <w:i w:val="1"/>
+          <w:shd w:fill="ffe599" w:val="clear"/>
+          <w:rtl w:val="0"/>
+        </w:rPr>
+        <w:t xml:space="preserve">condition</w:t>
+      </w:r>
+      <w:r>
+        <w:rPr>
+          <w:shd w:fill="ffe599" w:val="clear"/>
+          <w:rtl w:val="0"/>
+        </w:rPr>
+        <w:t xml:space="preserve">);</w:t>
+      </w:r>
+    </w:p>
+    <w:p>
+      <w:pPr>
+        <w:rPr/>
+      </w:pPr>
+      <w:r>
+        <w:rPr>
+          <w:rtl w:val="0"/>
+        </w:rPr>
+      </w:r>
+    </w:p>
+    <w:p>
+      <w:pPr>
+        <w:rPr/>
+      </w:pPr>
+      <w:r>
+        <w:rPr>
+          <w:rtl w:val="0"/>
+        </w:rPr>
+        <w:t xml:space="preserve">У прикладі нижче використовується цикл do/while. Цикл завжди буде виконано хоча б один раз, навіть якщо умова є хибною, оскільки блок коду виконується до того, як умова буде перевірена:</w:t>
+      </w:r>
+    </w:p>
+    <w:p>
+      <w:pPr>
+        <w:jc w:val="left"/>
+        <w:rPr/>
+      </w:pPr>
+      <w:r>
+        <w:rPr>
+          <w:rtl w:val="0"/>
+        </w:rPr>
+      </w:r>
+    </w:p>
+    <w:p>
+      <w:pPr>
+        <w:jc w:val="left"/>
+        <w:rPr>
+          <w:shd w:fill="ffe599" w:val="clear"/>
+        </w:rPr>
+      </w:pPr>
+      <w:r>
+        <w:rPr>
+          <w:shd w:fill="ffe599" w:val="clear"/>
+          <w:rtl w:val="0"/>
+        </w:rPr>
+        <w:t xml:space="preserve">int i = 0;</w:t>
+      </w:r>
+    </w:p>
+    <w:p>
+      <w:pPr>
+        <w:jc w:val="left"/>
+        <w:rPr>
+          <w:shd w:fill="ffe599" w:val="clear"/>
+        </w:rPr>
+      </w:pPr>
+      <w:r>
+        <w:rPr>
+          <w:shd w:fill="ffe599" w:val="clear"/>
+          <w:rtl w:val="0"/>
+        </w:rPr>
+        <w:t xml:space="preserve">do </w:t>
+      </w:r>
+    </w:p>
+    <w:p>
+      <w:pPr>
+        <w:jc w:val="left"/>
+        <w:rPr>
+          <w:shd w:fill="ffe599" w:val="clear"/>
+        </w:rPr>
+      </w:pPr>
+      <w:r>
+        <w:rPr>
+          <w:shd w:fill="ffe599" w:val="clear"/>
+          <w:rtl w:val="0"/>
+        </w:rPr>
+        <w:t xml:space="preserve">{</w:t>
+      </w:r>
+    </w:p>
+    <w:p>
+      <w:pPr>
+        <w:jc w:val="left"/>
+        <w:rPr>
+          <w:shd w:fill="ffe599" w:val="clear"/>
+        </w:rPr>
+      </w:pPr>
+      <w:r>
+        <w:rPr>
+          <w:shd w:fill="ffe599" w:val="clear"/>
+          <w:rtl w:val="0"/>
+        </w:rPr>
+        <w:t xml:space="preserve">  Console.WriteLine(i);</w:t>
+      </w:r>
+    </w:p>
+    <w:p>
+      <w:pPr>
+        <w:jc w:val="left"/>
+        <w:rPr>
+          <w:shd w:fill="ffe599" w:val="clear"/>
+        </w:rPr>
+      </w:pPr>
+      <w:r>
+        <w:rPr>
+          <w:shd w:fill="ffe599" w:val="clear"/>
+          <w:rtl w:val="0"/>
+        </w:rPr>
+        <w:t xml:space="preserve">  i++;</w:t>
+      </w:r>
+    </w:p>
+    <w:p>
+      <w:pPr>
+        <w:jc w:val="left"/>
+        <w:rPr>
+          <w:shd w:fill="ffe599" w:val="clear"/>
+        </w:rPr>
+      </w:pPr>
+      <w:r>
+        <w:rPr>
+          <w:shd w:fill="ffe599" w:val="clear"/>
+          <w:rtl w:val="0"/>
+        </w:rPr>
+        <w:t xml:space="preserve">}</w:t>
+      </w:r>
+    </w:p>
+    <w:p>
+      <w:pPr>
+        <w:jc w:val="left"/>
+        <w:rPr>
+          <w:shd w:fill="ffe599" w:val="clear"/>
+        </w:rPr>
+      </w:pPr>
+      <w:r>
+        <w:rPr>
+          <w:shd w:fill="ffe599" w:val="clear"/>
+          <w:rtl w:val="0"/>
+        </w:rPr>
+        <w:t xml:space="preserve">while (i &lt; 5);</w:t>
+      </w:r>
+    </w:p>
+    <w:p>
+      <w:pPr>
+        <w:jc w:val="left"/>
+        <w:rPr>
+          <w:shd w:fill="ffe599" w:val="clear"/>
+        </w:rPr>
+      </w:pPr>
+      <w:r>
+        <w:rPr>
+          <w:rtl w:val="0"/>
+        </w:rPr>
+      </w:r>
+    </w:p>
+    <w:p>
+      <w:pPr>
+        <w:jc w:val="left"/>
+        <w:rPr>
+          <w:shd w:fill="ffe599" w:val="clear"/>
+        </w:rPr>
+      </w:pPr>
+      <w:r>
+        <w:rPr>
+          <w:rtl w:val="0"/>
+        </w:rPr>
+      </w:r>
+    </w:p>
+    <w:p>
+      <w:pPr>
+        <w:jc w:val="left"/>
+        <w:rPr>
+          <w:shd w:fill="ffe599" w:val="clear"/>
+        </w:rPr>
+      </w:pPr>
+      <w:r>
+        <w:rPr>
+          <w:rtl w:val="0"/>
+        </w:rPr>
       </w:r>
     </w:p>
     <w:p>
@@ -3080,8 +3470,8 @@
           <w:szCs w:val="34"/>
         </w:rPr>
       </w:pPr>
-      <w:bookmarkStart w:colFirst="0" w:colLast="0" w:name="_w8muc1sgup9u" w:id="6"/>
-      <w:bookmarkEnd w:id="6"/>
+      <w:bookmarkStart w:colFirst="0" w:colLast="0" w:name="_qpxbnwxxkwr9" w:id="8"/>
+      <w:bookmarkEnd w:id="8"/>
       <w:r>
         <w:rPr>
           <w:b w:val="1"/>
@@ -3089,7 +3479,459 @@
           <w:szCs w:val="34"/>
           <w:rtl w:val="0"/>
         </w:rPr>
-        <w:t xml:space="preserve">C# Break and Continue</w:t>
+        <w:t xml:space="preserve">C# For Loop</w:t>
+      </w:r>
+    </w:p>
+    <w:p>
+      <w:pPr>
+        <w:rPr/>
+      </w:pPr>
+      <w:r>
+        <w:rPr>
+          <w:rtl w:val="0"/>
+        </w:rPr>
+        <w:t xml:space="preserve">Коли ви точно знаєте, скільки разів ви хочете пройти через блок коду, використовуйте цикл for замість циклу while:</w:t>
+      </w:r>
+    </w:p>
+    <w:p>
+      <w:pPr>
+        <w:pStyle w:val="Heading3"/>
+        <w:keepNext w:val="0"/>
+        <w:keepLines w:val="0"/>
+        <w:spacing w:after="0" w:before="0" w:lineRule="auto"/>
+        <w:rPr>
+          <w:b w:val="1"/>
+          <w:color w:val="1155cc"/>
+          <w:sz w:val="26"/>
+          <w:szCs w:val="26"/>
+          <w:u w:val="single"/>
+        </w:rPr>
+      </w:pPr>
+      <w:bookmarkStart w:colFirst="0" w:colLast="0" w:name="_1aqojfiyxhb5" w:id="9"/>
+      <w:bookmarkEnd w:id="9"/>
+      <w:r>
+        <w:rPr>
+          <w:b w:val="1"/>
+          <w:color w:val="000000"/>
+          <w:sz w:val="26"/>
+          <w:szCs w:val="26"/>
+          <w:rtl w:val="0"/>
+        </w:rPr>
+        <w:t xml:space="preserve">Syntax:</w:t>
+      </w:r>
+      <w:r>
+        <w:rPr>
+          <w:rtl w:val="0"/>
+        </w:rPr>
+      </w:r>
+    </w:p>
+    <w:p>
+      <w:pPr>
+        <w:rPr>
+          <w:shd w:fill="ffe599" w:val="clear"/>
+        </w:rPr>
+      </w:pPr>
+      <w:r>
+        <w:rPr>
+          <w:shd w:fill="ffe599" w:val="clear"/>
+          <w:rtl w:val="0"/>
+        </w:rPr>
+        <w:t xml:space="preserve">for (</w:t>
+      </w:r>
+      <w:r>
+        <w:rPr>
+          <w:i w:val="1"/>
+          <w:shd w:fill="ffe599" w:val="clear"/>
+          <w:rtl w:val="0"/>
+        </w:rPr>
+        <w:t xml:space="preserve">statement 1</w:t>
+      </w:r>
+      <w:r>
+        <w:rPr>
+          <w:shd w:fill="ffe599" w:val="clear"/>
+          <w:rtl w:val="0"/>
+        </w:rPr>
+        <w:t xml:space="preserve">;</w:t>
+      </w:r>
+      <w:r>
+        <w:rPr>
+          <w:i w:val="1"/>
+          <w:shd w:fill="ffe599" w:val="clear"/>
+          <w:rtl w:val="0"/>
+        </w:rPr>
+        <w:t xml:space="preserve"> statement 2</w:t>
+      </w:r>
+      <w:r>
+        <w:rPr>
+          <w:shd w:fill="ffe599" w:val="clear"/>
+          <w:rtl w:val="0"/>
+        </w:rPr>
+        <w:t xml:space="preserve">;</w:t>
+      </w:r>
+      <w:r>
+        <w:rPr>
+          <w:i w:val="1"/>
+          <w:shd w:fill="ffe599" w:val="clear"/>
+          <w:rtl w:val="0"/>
+        </w:rPr>
+        <w:t xml:space="preserve"> statement 3</w:t>
+      </w:r>
+      <w:r>
+        <w:rPr>
+          <w:shd w:fill="ffe599" w:val="clear"/>
+          <w:rtl w:val="0"/>
+        </w:rPr>
+        <w:t xml:space="preserve">) </w:t>
+      </w:r>
+    </w:p>
+    <w:p>
+      <w:pPr>
+        <w:rPr>
+          <w:shd w:fill="ffe599" w:val="clear"/>
+        </w:rPr>
+      </w:pPr>
+      <w:r>
+        <w:rPr>
+          <w:shd w:fill="ffe599" w:val="clear"/>
+          <w:rtl w:val="0"/>
+        </w:rPr>
+        <w:t xml:space="preserve">{</w:t>
+      </w:r>
+    </w:p>
+    <w:p>
+      <w:pPr>
+        <w:rPr>
+          <w:shd w:fill="ffe599" w:val="clear"/>
+        </w:rPr>
+      </w:pPr>
+      <w:r>
+        <w:rPr>
+          <w:shd w:fill="ffe599" w:val="clear"/>
+          <w:rtl w:val="0"/>
+        </w:rPr>
+        <w:t xml:space="preserve">  </w:t>
+      </w:r>
+      <w:r>
+        <w:rPr>
+          <w:i w:val="1"/>
+          <w:shd w:fill="ffe599" w:val="clear"/>
+          <w:rtl w:val="0"/>
+        </w:rPr>
+        <w:t xml:space="preserve">// code block to be executed</w:t>
+      </w:r>
+      <w:r>
+        <w:rPr>
+          <w:rtl w:val="0"/>
+        </w:rPr>
+      </w:r>
+    </w:p>
+    <w:p>
+      <w:pPr>
+        <w:rPr>
+          <w:shd w:fill="ffe599" w:val="clear"/>
+        </w:rPr>
+      </w:pPr>
+      <w:r>
+        <w:rPr>
+          <w:shd w:fill="ffe599" w:val="clear"/>
+          <w:rtl w:val="0"/>
+        </w:rPr>
+        <w:t xml:space="preserve">}</w:t>
+      </w:r>
+    </w:p>
+    <w:p>
+      <w:pPr>
+        <w:rPr>
+          <w:shd w:fill="ffe599" w:val="clear"/>
+        </w:rPr>
+      </w:pPr>
+      <w:r>
+        <w:rPr>
+          <w:rtl w:val="0"/>
+        </w:rPr>
+      </w:r>
+    </w:p>
+    <w:p>
+      <w:pPr>
+        <w:rPr>
+          <w:shd w:fill="ffe599" w:val="clear"/>
+        </w:rPr>
+      </w:pPr>
+      <w:r>
+        <w:rPr>
+          <w:shd w:fill="ffe599" w:val="clear"/>
+          <w:rtl w:val="0"/>
+        </w:rPr>
+        <w:t xml:space="preserve">for (var i = 0; i &lt; str.Length; i++ )</w:t>
+      </w:r>
+    </w:p>
+    <w:p>
+      <w:pPr>
+        <w:rPr>
+          <w:shd w:fill="ffe599" w:val="clear"/>
+        </w:rPr>
+      </w:pPr>
+      <w:r>
+        <w:rPr>
+          <w:shd w:fill="ffe599" w:val="clear"/>
+          <w:rtl w:val="0"/>
+        </w:rPr>
+        <w:t xml:space="preserve">for(ініціалізація; умова; інкремент)</w:t>
+      </w:r>
+    </w:p>
+    <w:p>
+      <w:pPr>
+        <w:rPr/>
+      </w:pPr>
+      <w:r>
+        <w:rPr>
+          <w:rtl w:val="0"/>
+        </w:rPr>
+      </w:r>
+    </w:p>
+    <w:p>
+      <w:pPr>
+        <w:numPr>
+          <w:ilvl w:val="0"/>
+          <w:numId w:val="2"/>
+        </w:numPr>
+        <w:ind w:left="720" w:hanging="360"/>
+        <w:rPr>
+          <w:b w:val="1"/>
+        </w:rPr>
+      </w:pPr>
+      <w:r>
+        <w:rPr>
+          <w:b w:val="1"/>
+          <w:rtl w:val="0"/>
+        </w:rPr>
+        <w:t xml:space="preserve">Оператор 1 виконується (один раз) перед виконанням блоку коду.</w:t>
+      </w:r>
+    </w:p>
+    <w:p>
+      <w:pPr>
+        <w:numPr>
+          <w:ilvl w:val="0"/>
+          <w:numId w:val="2"/>
+        </w:numPr>
+        <w:ind w:left="720" w:hanging="360"/>
+        <w:rPr>
+          <w:b w:val="1"/>
+        </w:rPr>
+      </w:pPr>
+      <w:r>
+        <w:rPr>
+          <w:b w:val="1"/>
+          <w:rtl w:val="0"/>
+        </w:rPr>
+        <w:t xml:space="preserve">Оператор 2 визначає умову виконання блоку коду.</w:t>
+      </w:r>
+    </w:p>
+    <w:p>
+      <w:pPr>
+        <w:numPr>
+          <w:ilvl w:val="0"/>
+          <w:numId w:val="2"/>
+        </w:numPr>
+        <w:ind w:left="720" w:hanging="360"/>
+        <w:rPr>
+          <w:b w:val="1"/>
+        </w:rPr>
+      </w:pPr>
+      <w:r>
+        <w:rPr>
+          <w:b w:val="1"/>
+          <w:rtl w:val="0"/>
+        </w:rPr>
+        <w:t xml:space="preserve">Оператор 3 виконується (кожного разу) після виконання блоку коду.</w:t>
+      </w:r>
+    </w:p>
+    <w:p>
+      <w:pPr>
+        <w:numPr>
+          <w:ilvl w:val="0"/>
+          <w:numId w:val="2"/>
+        </w:numPr>
+        <w:ind w:left="720" w:hanging="360"/>
+        <w:rPr>
+          <w:b w:val="1"/>
+        </w:rPr>
+      </w:pPr>
+      <w:r>
+        <w:rPr>
+          <w:b w:val="1"/>
+          <w:rtl w:val="0"/>
+        </w:rPr>
+        <w:t xml:space="preserve">У наведеному нижче прикладі буде виведено числа від 0 до 4:</w:t>
+      </w:r>
+    </w:p>
+    <w:p>
+      <w:pPr>
+        <w:rPr>
+          <w:b w:val="1"/>
+        </w:rPr>
+      </w:pPr>
+      <w:r>
+        <w:rPr>
+          <w:rtl w:val="0"/>
+        </w:rPr>
+      </w:r>
+    </w:p>
+    <w:p>
+      <w:pPr>
+        <w:rPr>
+          <w:shd w:fill="ffe599" w:val="clear"/>
+        </w:rPr>
+      </w:pPr>
+      <w:r>
+        <w:rPr>
+          <w:shd w:fill="ffe599" w:val="clear"/>
+          <w:rtl w:val="0"/>
+        </w:rPr>
+        <w:t xml:space="preserve">for (int i = 0; i &lt; 5; i++) </w:t>
+      </w:r>
+    </w:p>
+    <w:p>
+      <w:pPr>
+        <w:rPr>
+          <w:shd w:fill="ffe599" w:val="clear"/>
+        </w:rPr>
+      </w:pPr>
+      <w:r>
+        <w:rPr>
+          <w:shd w:fill="ffe599" w:val="clear"/>
+          <w:rtl w:val="0"/>
+        </w:rPr>
+        <w:t xml:space="preserve">{</w:t>
+      </w:r>
+    </w:p>
+    <w:p>
+      <w:pPr>
+        <w:rPr>
+          <w:shd w:fill="ffe599" w:val="clear"/>
+        </w:rPr>
+      </w:pPr>
+      <w:r>
+        <w:rPr>
+          <w:shd w:fill="ffe599" w:val="clear"/>
+          <w:rtl w:val="0"/>
+        </w:rPr>
+        <w:t xml:space="preserve">  Console.WriteLine(i);</w:t>
+      </w:r>
+    </w:p>
+    <w:p>
+      <w:pPr>
+        <w:rPr>
+          <w:shd w:fill="ffe599" w:val="clear"/>
+        </w:rPr>
+      </w:pPr>
+      <w:r>
+        <w:rPr>
+          <w:shd w:fill="ffe599" w:val="clear"/>
+          <w:rtl w:val="0"/>
+        </w:rPr>
+        <w:t xml:space="preserve">}</w:t>
+      </w:r>
+    </w:p>
+    <w:p>
+      <w:pPr>
+        <w:rPr/>
+      </w:pPr>
+      <w:r>
+        <w:rPr>
+          <w:rtl w:val="0"/>
+        </w:rPr>
+      </w:r>
+    </w:p>
+    <w:p>
+      <w:pPr>
+        <w:rPr/>
+      </w:pPr>
+      <w:r>
+        <w:rPr>
+          <w:rtl w:val="0"/>
+        </w:rPr>
+        <w:t xml:space="preserve">Пояснення до прикладу:</w:t>
+      </w:r>
+    </w:p>
+    <w:p>
+      <w:pPr>
+        <w:rPr/>
+      </w:pPr>
+      <w:r>
+        <w:rPr>
+          <w:rtl w:val="0"/>
+        </w:rPr>
+      </w:r>
+    </w:p>
+    <w:p>
+      <w:pPr>
+        <w:numPr>
+          <w:ilvl w:val="0"/>
+          <w:numId w:val="4"/>
+        </w:numPr>
+        <w:ind w:left="720" w:hanging="360"/>
+        <w:rPr>
+          <w:b w:val="1"/>
+        </w:rPr>
+      </w:pPr>
+      <w:r>
+        <w:rPr>
+          <w:b w:val="1"/>
+          <w:rtl w:val="0"/>
+        </w:rPr>
+        <w:t xml:space="preserve">Оператор 1 встановлює змінну перед початком циклу (int i = 0).</w:t>
+      </w:r>
+    </w:p>
+    <w:p>
+      <w:pPr>
+        <w:numPr>
+          <w:ilvl w:val="0"/>
+          <w:numId w:val="4"/>
+        </w:numPr>
+        <w:ind w:left="720" w:hanging="360"/>
+        <w:rPr>
+          <w:b w:val="1"/>
+        </w:rPr>
+      </w:pPr>
+      <w:r>
+        <w:rPr>
+          <w:b w:val="1"/>
+          <w:rtl w:val="0"/>
+        </w:rPr>
+        <w:t xml:space="preserve">Оператор 2 визначає умову для запуску циклу (i має бути менше 5). Якщо умова істинна, то цикл почнеться знову, якщо хибна, то цикл завершиться.</w:t>
+      </w:r>
+    </w:p>
+    <w:p>
+      <w:pPr>
+        <w:numPr>
+          <w:ilvl w:val="0"/>
+          <w:numId w:val="4"/>
+        </w:numPr>
+        <w:ind w:left="720" w:hanging="360"/>
+        <w:rPr>
+          <w:b w:val="1"/>
+        </w:rPr>
+      </w:pPr>
+      <w:r>
+        <w:rPr>
+          <w:b w:val="1"/>
+          <w:rtl w:val="0"/>
+        </w:rPr>
+        <w:t xml:space="preserve">Оператор 3 збільшує значення (i++) кожного разу, коли виконується блок коду в циклі.</w:t>
+      </w:r>
+    </w:p>
+    <w:p>
+      <w:pPr>
+        <w:jc w:val="center"/>
+        <w:rPr>
+          <w:b w:val="1"/>
+        </w:rPr>
+      </w:pPr>
+      <w:r>
+        <w:rPr>
+          <w:rtl w:val="0"/>
+        </w:rPr>
       </w:r>
     </w:p>
     <w:p>
@@ -3101,16 +3943,253 @@
         <w:jc w:val="center"/>
         <w:rPr>
           <w:b w:val="1"/>
-          <w:sz w:val="22"/>
-          <w:szCs w:val="22"/>
-        </w:rPr>
-      </w:pPr>
-      <w:bookmarkStart w:colFirst="0" w:colLast="0" w:name="_29m3gf7lwmi4" w:id="7"/>
-      <w:bookmarkEnd w:id="7"/>
-      <w:r>
-        <w:rPr>
-          <w:rtl w:val="0"/>
-        </w:rPr>
+          <w:sz w:val="34"/>
+          <w:szCs w:val="34"/>
+        </w:rPr>
+      </w:pPr>
+      <w:bookmarkStart w:colFirst="0" w:colLast="0" w:name="_gqd46i7b8x44" w:id="10"/>
+      <w:bookmarkEnd w:id="10"/>
+      <w:r>
+        <w:rPr>
+          <w:b w:val="1"/>
+          <w:sz w:val="34"/>
+          <w:szCs w:val="34"/>
+          <w:rtl w:val="0"/>
+        </w:rPr>
+        <w:t xml:space="preserve">Nested Loops</w:t>
+      </w:r>
+    </w:p>
+    <w:p>
+      <w:pPr>
+        <w:rPr/>
+      </w:pPr>
+      <w:r>
+        <w:rPr>
+          <w:rtl w:val="0"/>
+        </w:rPr>
+        <w:t xml:space="preserve">Також можна розмістити цикл всередині іншого циклу. </w:t>
+      </w:r>
+    </w:p>
+    <w:p>
+      <w:pPr>
+        <w:rPr/>
+      </w:pPr>
+      <w:r>
+        <w:rPr>
+          <w:rtl w:val="0"/>
+        </w:rPr>
+        <w:t xml:space="preserve">Це називається вкладеним циклом.</w:t>
+      </w:r>
+    </w:p>
+    <w:p>
+      <w:pPr>
+        <w:rPr/>
+      </w:pPr>
+      <w:r>
+        <w:rPr>
+          <w:rtl w:val="0"/>
+        </w:rPr>
+        <w:t xml:space="preserve">"Внутрішній цикл" буде виконуватися один раз для кожної ітерації "зовнішнього циклу":</w:t>
+      </w:r>
+    </w:p>
+    <w:p>
+      <w:pPr>
+        <w:rPr/>
+      </w:pPr>
+      <w:r>
+        <w:rPr>
+          <w:rtl w:val="0"/>
+        </w:rPr>
+      </w:r>
+    </w:p>
+    <w:p>
+      <w:pPr>
+        <w:rPr>
+          <w:shd w:fill="ffe599" w:val="clear"/>
+        </w:rPr>
+      </w:pPr>
+      <w:r>
+        <w:rPr>
+          <w:shd w:fill="ffe599" w:val="clear"/>
+          <w:rtl w:val="0"/>
+        </w:rPr>
+        <w:t xml:space="preserve">// Outer loop</w:t>
+      </w:r>
+    </w:p>
+    <w:p>
+      <w:pPr>
+        <w:rPr>
+          <w:shd w:fill="ffe599" w:val="clear"/>
+        </w:rPr>
+      </w:pPr>
+      <w:r>
+        <w:rPr>
+          <w:shd w:fill="ffe599" w:val="clear"/>
+          <w:rtl w:val="0"/>
+        </w:rPr>
+        <w:t xml:space="preserve">for (int i = 1; i &lt;= 2; ++i) </w:t>
+      </w:r>
+    </w:p>
+    <w:p>
+      <w:pPr>
+        <w:rPr>
+          <w:shd w:fill="ffe599" w:val="clear"/>
+        </w:rPr>
+      </w:pPr>
+      <w:r>
+        <w:rPr>
+          <w:shd w:fill="ffe599" w:val="clear"/>
+          <w:rtl w:val="0"/>
+        </w:rPr>
+        <w:t xml:space="preserve">{</w:t>
+      </w:r>
+    </w:p>
+    <w:p>
+      <w:pPr>
+        <w:rPr>
+          <w:shd w:fill="ffe599" w:val="clear"/>
+        </w:rPr>
+      </w:pPr>
+      <w:r>
+        <w:rPr>
+          <w:shd w:fill="ffe599" w:val="clear"/>
+          <w:rtl w:val="0"/>
+        </w:rPr>
+        <w:t xml:space="preserve">  Console.WriteLine("Outer: " + i);  // Executes 2 times</w:t>
+      </w:r>
+    </w:p>
+    <w:p>
+      <w:pPr>
+        <w:rPr>
+          <w:shd w:fill="ffe599" w:val="clear"/>
+        </w:rPr>
+      </w:pPr>
+      <w:r>
+        <w:rPr>
+          <w:rtl w:val="0"/>
+        </w:rPr>
+      </w:r>
+    </w:p>
+    <w:p>
+      <w:pPr>
+        <w:rPr>
+          <w:shd w:fill="ffe599" w:val="clear"/>
+        </w:rPr>
+      </w:pPr>
+      <w:r>
+        <w:rPr>
+          <w:shd w:fill="ffe599" w:val="clear"/>
+          <w:rtl w:val="0"/>
+        </w:rPr>
+        <w:t xml:space="preserve">  // Inner loop</w:t>
+      </w:r>
+    </w:p>
+    <w:p>
+      <w:pPr>
+        <w:rPr>
+          <w:shd w:fill="ffe599" w:val="clear"/>
+        </w:rPr>
+      </w:pPr>
+      <w:r>
+        <w:rPr>
+          <w:shd w:fill="ffe599" w:val="clear"/>
+          <w:rtl w:val="0"/>
+        </w:rPr>
+        <w:t xml:space="preserve">  for (int j = 1; j &lt;= 3; j++) </w:t>
+      </w:r>
+    </w:p>
+    <w:p>
+      <w:pPr>
+        <w:rPr>
+          <w:shd w:fill="ffe599" w:val="clear"/>
+        </w:rPr>
+      </w:pPr>
+      <w:r>
+        <w:rPr>
+          <w:shd w:fill="ffe599" w:val="clear"/>
+          <w:rtl w:val="0"/>
+        </w:rPr>
+        <w:t xml:space="preserve">  {</w:t>
+      </w:r>
+    </w:p>
+    <w:p>
+      <w:pPr>
+        <w:rPr>
+          <w:shd w:fill="ffe599" w:val="clear"/>
+        </w:rPr>
+      </w:pPr>
+      <w:r>
+        <w:rPr>
+          <w:shd w:fill="ffe599" w:val="clear"/>
+          <w:rtl w:val="0"/>
+        </w:rPr>
+        <w:t xml:space="preserve">    Console.WriteLine(" Inner: " + j); // Executes 6 times (2 * 3)</w:t>
+      </w:r>
+    </w:p>
+    <w:p>
+      <w:pPr>
+        <w:rPr>
+          <w:shd w:fill="ffe599" w:val="clear"/>
+        </w:rPr>
+      </w:pPr>
+      <w:r>
+        <w:rPr>
+          <w:shd w:fill="ffe599" w:val="clear"/>
+          <w:rtl w:val="0"/>
+        </w:rPr>
+        <w:t xml:space="preserve">  }</w:t>
+      </w:r>
+    </w:p>
+    <w:p>
+      <w:pPr>
+        <w:rPr>
+          <w:shd w:fill="ffe599" w:val="clear"/>
+        </w:rPr>
+      </w:pPr>
+      <w:r>
+        <w:rPr>
+          <w:shd w:fill="ffe599" w:val="clear"/>
+          <w:rtl w:val="0"/>
+        </w:rPr>
+        <w:t xml:space="preserve">}</w:t>
+      </w:r>
+    </w:p>
+    <w:p>
+      <w:pPr>
+        <w:jc w:val="center"/>
+        <w:rPr>
+          <w:shd w:fill="ffe599" w:val="clear"/>
+        </w:rPr>
+      </w:pPr>
+      <w:r>
+        <w:rPr>
+          <w:rtl w:val="0"/>
+        </w:rPr>
+      </w:r>
+    </w:p>
+    <w:p>
+      <w:pPr>
+        <w:pStyle w:val="Heading1"/>
+        <w:keepNext w:val="0"/>
+        <w:keepLines w:val="0"/>
+        <w:spacing w:after="0" w:before="0" w:lineRule="auto"/>
+        <w:jc w:val="center"/>
+        <w:rPr>
+          <w:b w:val="1"/>
+          <w:sz w:val="34"/>
+          <w:szCs w:val="34"/>
+        </w:rPr>
+      </w:pPr>
+      <w:bookmarkStart w:colFirst="0" w:colLast="0" w:name="_w8muc1sgup9u" w:id="11"/>
+      <w:bookmarkEnd w:id="11"/>
+      <w:r>
+        <w:rPr>
+          <w:b w:val="1"/>
+          <w:sz w:val="34"/>
+          <w:szCs w:val="34"/>
+          <w:rtl w:val="0"/>
+        </w:rPr>
+        <w:t xml:space="preserve">C# Break and Continue</w:t>
       </w:r>
     </w:p>
     <w:p>
@@ -3122,12 +4201,33 @@
         <w:jc w:val="center"/>
         <w:rPr>
           <w:b w:val="1"/>
+          <w:sz w:val="22"/>
+          <w:szCs w:val="22"/>
+        </w:rPr>
+      </w:pPr>
+      <w:bookmarkStart w:colFirst="0" w:colLast="0" w:name="_29m3gf7lwmi4" w:id="12"/>
+      <w:bookmarkEnd w:id="12"/>
+      <w:r>
+        <w:rPr>
+          <w:rtl w:val="0"/>
+        </w:rPr>
+      </w:r>
+    </w:p>
+    <w:p>
+      <w:pPr>
+        <w:pStyle w:val="Heading2"/>
+        <w:keepNext w:val="0"/>
+        <w:keepLines w:val="0"/>
+        <w:spacing w:after="0" w:before="0" w:lineRule="auto"/>
+        <w:jc w:val="center"/>
+        <w:rPr>
+          <w:b w:val="1"/>
           <w:sz w:val="34"/>
           <w:szCs w:val="34"/>
         </w:rPr>
       </w:pPr>
-      <w:bookmarkStart w:colFirst="0" w:colLast="0" w:name="_c16inm1ddvo9" w:id="8"/>
-      <w:bookmarkEnd w:id="8"/>
+      <w:bookmarkStart w:colFirst="0" w:colLast="0" w:name="_c16inm1ddvo9" w:id="13"/>
+      <w:bookmarkEnd w:id="13"/>
       <w:r>
         <w:rPr>
           <w:b w:val="1"/>
@@ -3316,8 +4416,8 @@
           <w:szCs w:val="34"/>
         </w:rPr>
       </w:pPr>
-      <w:bookmarkStart w:colFirst="0" w:colLast="0" w:name="_702ft7flr8ht" w:id="9"/>
-      <w:bookmarkEnd w:id="9"/>
+      <w:bookmarkStart w:colFirst="0" w:colLast="0" w:name="_702ft7flr8ht" w:id="14"/>
+      <w:bookmarkEnd w:id="14"/>
       <w:r>
         <w:rPr>
           <w:b w:val="1"/>
@@ -3496,8 +4596,8 @@
           <w:szCs w:val="34"/>
         </w:rPr>
       </w:pPr>
-      <w:bookmarkStart w:colFirst="0" w:colLast="0" w:name="_39ugevk78t0i" w:id="10"/>
-      <w:bookmarkEnd w:id="10"/>
+      <w:bookmarkStart w:colFirst="0" w:colLast="0" w:name="_39ugevk78t0i" w:id="15"/>
+      <w:bookmarkEnd w:id="15"/>
       <w:r>
         <w:rPr>
           <w:b w:val="1"/>
@@ -3533,8 +4633,8 @@
           <w:szCs w:val="26"/>
         </w:rPr>
       </w:pPr>
-      <w:bookmarkStart w:colFirst="0" w:colLast="0" w:name="_ezpp73jeo8uq" w:id="11"/>
-      <w:bookmarkEnd w:id="11"/>
+      <w:bookmarkStart w:colFirst="0" w:colLast="0" w:name="_ezpp73jeo8uq" w:id="16"/>
+      <w:bookmarkEnd w:id="16"/>
       <w:r>
         <w:rPr>
           <w:b w:val="1"/>
@@ -3720,8 +4820,8 @@
           <w:szCs w:val="26"/>
         </w:rPr>
       </w:pPr>
-      <w:bookmarkStart w:colFirst="0" w:colLast="0" w:name="_4qbjrt3qy0m2" w:id="12"/>
-      <w:bookmarkEnd w:id="12"/>
+      <w:bookmarkStart w:colFirst="0" w:colLast="0" w:name="_4qbjrt3qy0m2" w:id="17"/>
+      <w:bookmarkEnd w:id="17"/>
       <w:r>
         <w:rPr>
           <w:b w:val="1"/>
@@ -3911,661 +5011,15 @@
     </w:p>
     <w:p>
       <w:pPr>
-        <w:pStyle w:val="Heading1"/>
-        <w:keepNext w:val="0"/>
-        <w:keepLines w:val="0"/>
-        <w:spacing w:before="480" w:lineRule="auto"/>
-        <w:jc w:val="center"/>
-        <w:rPr>
-          <w:b w:val="1"/>
-          <w:sz w:val="34"/>
-          <w:szCs w:val="34"/>
-        </w:rPr>
-      </w:pPr>
-      <w:bookmarkStart w:colFirst="0" w:colLast="0" w:name="_qpxbnwxxkwr9" w:id="13"/>
-      <w:bookmarkEnd w:id="13"/>
-      <w:r>
-        <w:rPr>
-          <w:b w:val="1"/>
-          <w:sz w:val="34"/>
-          <w:szCs w:val="34"/>
-          <w:rtl w:val="0"/>
-        </w:rPr>
-        <w:t xml:space="preserve">C# For Loop</w:t>
-      </w:r>
-    </w:p>
-    <w:p>
-      <w:pPr>
-        <w:rPr/>
-      </w:pPr>
-      <w:r>
-        <w:rPr>
-          <w:rtl w:val="0"/>
-        </w:rPr>
-        <w:t xml:space="preserve">Коли ви точно знаєте, скільки разів ви хочете пройти через блок коду, використовуйте цикл for замість циклу while:</w:t>
-      </w:r>
-    </w:p>
-    <w:p>
-      <w:pPr>
-        <w:pStyle w:val="Heading3"/>
-        <w:keepNext w:val="0"/>
-        <w:keepLines w:val="0"/>
-        <w:spacing w:after="0" w:before="0" w:lineRule="auto"/>
-        <w:rPr>
-          <w:b w:val="1"/>
-          <w:color w:val="1155cc"/>
-          <w:sz w:val="26"/>
-          <w:szCs w:val="26"/>
-          <w:u w:val="single"/>
-        </w:rPr>
-      </w:pPr>
-      <w:bookmarkStart w:colFirst="0" w:colLast="0" w:name="_1aqojfiyxhb5" w:id="14"/>
-      <w:bookmarkEnd w:id="14"/>
-      <w:r>
-        <w:rPr>
-          <w:b w:val="1"/>
-          <w:color w:val="000000"/>
-          <w:sz w:val="26"/>
-          <w:szCs w:val="26"/>
-          <w:rtl w:val="0"/>
-        </w:rPr>
-        <w:t xml:space="preserve">Syntax:</w:t>
-      </w:r>
-      <w:r>
-        <w:rPr>
-          <w:rtl w:val="0"/>
-        </w:rPr>
-      </w:r>
-    </w:p>
-    <w:p>
-      <w:pPr>
-        <w:rPr>
-          <w:shd w:fill="ffe599" w:val="clear"/>
-        </w:rPr>
-      </w:pPr>
-      <w:r>
-        <w:rPr>
-          <w:shd w:fill="ffe599" w:val="clear"/>
-          <w:rtl w:val="0"/>
-        </w:rPr>
-        <w:t xml:space="preserve">for (</w:t>
-      </w:r>
-      <w:r>
-        <w:rPr>
-          <w:i w:val="1"/>
-          <w:shd w:fill="ffe599" w:val="clear"/>
-          <w:rtl w:val="0"/>
-        </w:rPr>
-        <w:t xml:space="preserve">statement 1</w:t>
-      </w:r>
-      <w:r>
-        <w:rPr>
-          <w:shd w:fill="ffe599" w:val="clear"/>
-          <w:rtl w:val="0"/>
-        </w:rPr>
-        <w:t xml:space="preserve">;</w:t>
-      </w:r>
-      <w:r>
-        <w:rPr>
-          <w:i w:val="1"/>
-          <w:shd w:fill="ffe599" w:val="clear"/>
-          <w:rtl w:val="0"/>
-        </w:rPr>
-        <w:t xml:space="preserve"> statement 2</w:t>
-      </w:r>
-      <w:r>
-        <w:rPr>
-          <w:shd w:fill="ffe599" w:val="clear"/>
-          <w:rtl w:val="0"/>
-        </w:rPr>
-        <w:t xml:space="preserve">;</w:t>
-      </w:r>
-      <w:r>
-        <w:rPr>
-          <w:i w:val="1"/>
-          <w:shd w:fill="ffe599" w:val="clear"/>
-          <w:rtl w:val="0"/>
-        </w:rPr>
-        <w:t xml:space="preserve"> statement 3</w:t>
-      </w:r>
-      <w:r>
-        <w:rPr>
-          <w:shd w:fill="ffe599" w:val="clear"/>
-          <w:rtl w:val="0"/>
-        </w:rPr>
-        <w:t xml:space="preserve">) </w:t>
-      </w:r>
-    </w:p>
-    <w:p>
-      <w:pPr>
-        <w:rPr>
-          <w:shd w:fill="ffe599" w:val="clear"/>
-        </w:rPr>
-      </w:pPr>
-      <w:r>
-        <w:rPr>
-          <w:shd w:fill="ffe599" w:val="clear"/>
-          <w:rtl w:val="0"/>
-        </w:rPr>
-        <w:t xml:space="preserve">{</w:t>
-      </w:r>
-    </w:p>
-    <w:p>
-      <w:pPr>
-        <w:rPr>
-          <w:shd w:fill="ffe599" w:val="clear"/>
-        </w:rPr>
-      </w:pPr>
-      <w:r>
-        <w:rPr>
-          <w:shd w:fill="ffe599" w:val="clear"/>
-          <w:rtl w:val="0"/>
-        </w:rPr>
-        <w:t xml:space="preserve">  </w:t>
-      </w:r>
-      <w:r>
-        <w:rPr>
-          <w:i w:val="1"/>
-          <w:shd w:fill="ffe599" w:val="clear"/>
-          <w:rtl w:val="0"/>
-        </w:rPr>
-        <w:t xml:space="preserve">// code block to be executed</w:t>
-      </w:r>
-      <w:r>
-        <w:rPr>
-          <w:rtl w:val="0"/>
-        </w:rPr>
-      </w:r>
-    </w:p>
-    <w:p>
-      <w:pPr>
-        <w:rPr>
-          <w:shd w:fill="ffe599" w:val="clear"/>
-        </w:rPr>
-      </w:pPr>
-      <w:r>
-        <w:rPr>
-          <w:shd w:fill="ffe599" w:val="clear"/>
-          <w:rtl w:val="0"/>
-        </w:rPr>
-        <w:t xml:space="preserve">}</w:t>
-      </w:r>
-    </w:p>
-    <w:p>
-      <w:pPr>
-        <w:rPr/>
-      </w:pPr>
-      <w:r>
-        <w:rPr>
-          <w:rtl w:val="0"/>
-        </w:rPr>
-      </w:r>
-    </w:p>
-    <w:p>
-      <w:pPr>
-        <w:numPr>
-          <w:ilvl w:val="0"/>
-          <w:numId w:val="2"/>
-        </w:numPr>
-        <w:ind w:left="720" w:hanging="360"/>
-        <w:rPr>
-          <w:b w:val="1"/>
-        </w:rPr>
-      </w:pPr>
-      <w:r>
-        <w:rPr>
-          <w:b w:val="1"/>
-          <w:rtl w:val="0"/>
-        </w:rPr>
-        <w:t xml:space="preserve">Оператор 1 виконується (один раз) перед виконанням блоку коду.</w:t>
-      </w:r>
-    </w:p>
-    <w:p>
-      <w:pPr>
-        <w:numPr>
-          <w:ilvl w:val="0"/>
-          <w:numId w:val="2"/>
-        </w:numPr>
-        <w:ind w:left="720" w:hanging="360"/>
-        <w:rPr>
-          <w:b w:val="1"/>
-        </w:rPr>
-      </w:pPr>
-      <w:r>
-        <w:rPr>
-          <w:b w:val="1"/>
-          <w:rtl w:val="0"/>
-        </w:rPr>
-        <w:t xml:space="preserve">Оператор 2 визначає умову виконання блоку коду.</w:t>
-      </w:r>
-    </w:p>
-    <w:p>
-      <w:pPr>
-        <w:numPr>
-          <w:ilvl w:val="0"/>
-          <w:numId w:val="2"/>
-        </w:numPr>
-        <w:ind w:left="720" w:hanging="360"/>
-        <w:rPr>
-          <w:b w:val="1"/>
-        </w:rPr>
-      </w:pPr>
-      <w:r>
-        <w:rPr>
-          <w:b w:val="1"/>
-          <w:rtl w:val="0"/>
-        </w:rPr>
-        <w:t xml:space="preserve">Оператор 3 виконується (кожного разу) після виконання блоку коду.</w:t>
-      </w:r>
-    </w:p>
-    <w:p>
-      <w:pPr>
-        <w:numPr>
-          <w:ilvl w:val="0"/>
-          <w:numId w:val="2"/>
-        </w:numPr>
-        <w:ind w:left="720" w:hanging="360"/>
-        <w:rPr>
-          <w:b w:val="1"/>
-        </w:rPr>
-      </w:pPr>
-      <w:r>
-        <w:rPr>
-          <w:b w:val="1"/>
-          <w:rtl w:val="0"/>
-        </w:rPr>
-        <w:t xml:space="preserve">У наведеному нижче прикладі буде виведено числа від 0 до 4:</w:t>
-      </w:r>
-    </w:p>
-    <w:p>
-      <w:pPr>
-        <w:rPr>
-          <w:b w:val="1"/>
-        </w:rPr>
-      </w:pPr>
-      <w:r>
-        <w:rPr>
-          <w:rtl w:val="0"/>
-        </w:rPr>
-      </w:r>
-    </w:p>
-    <w:p>
-      <w:pPr>
-        <w:rPr>
-          <w:shd w:fill="ffe599" w:val="clear"/>
-        </w:rPr>
-      </w:pPr>
-      <w:r>
-        <w:rPr>
-          <w:shd w:fill="ffe599" w:val="clear"/>
-          <w:rtl w:val="0"/>
-        </w:rPr>
-        <w:t xml:space="preserve">for (int i = 0; i &lt; 5; i++) </w:t>
-      </w:r>
-    </w:p>
-    <w:p>
-      <w:pPr>
-        <w:rPr>
-          <w:shd w:fill="ffe599" w:val="clear"/>
-        </w:rPr>
-      </w:pPr>
-      <w:r>
-        <w:rPr>
-          <w:shd w:fill="ffe599" w:val="clear"/>
-          <w:rtl w:val="0"/>
-        </w:rPr>
-        <w:t xml:space="preserve">{</w:t>
-      </w:r>
-    </w:p>
-    <w:p>
-      <w:pPr>
-        <w:rPr>
-          <w:shd w:fill="ffe599" w:val="clear"/>
-        </w:rPr>
-      </w:pPr>
-      <w:r>
-        <w:rPr>
-          <w:shd w:fill="ffe599" w:val="clear"/>
-          <w:rtl w:val="0"/>
-        </w:rPr>
-        <w:t xml:space="preserve">  Console.WriteLine(i);</w:t>
-      </w:r>
-    </w:p>
-    <w:p>
-      <w:pPr>
-        <w:rPr>
-          <w:shd w:fill="ffe599" w:val="clear"/>
-        </w:rPr>
-      </w:pPr>
-      <w:r>
-        <w:rPr>
-          <w:shd w:fill="ffe599" w:val="clear"/>
-          <w:rtl w:val="0"/>
-        </w:rPr>
-        <w:t xml:space="preserve">}</w:t>
-      </w:r>
-    </w:p>
-    <w:p>
-      <w:pPr>
-        <w:rPr/>
-      </w:pPr>
-      <w:r>
-        <w:rPr>
-          <w:rtl w:val="0"/>
-        </w:rPr>
-      </w:r>
-    </w:p>
-    <w:p>
-      <w:pPr>
-        <w:rPr/>
-      </w:pPr>
-      <w:r>
-        <w:rPr>
-          <w:rtl w:val="0"/>
-        </w:rPr>
-        <w:t xml:space="preserve">Пояснення до прикладу:</w:t>
-      </w:r>
-    </w:p>
-    <w:p>
-      <w:pPr>
-        <w:rPr/>
-      </w:pPr>
-      <w:r>
-        <w:rPr>
-          <w:rtl w:val="0"/>
-        </w:rPr>
-      </w:r>
-    </w:p>
-    <w:p>
-      <w:pPr>
-        <w:numPr>
-          <w:ilvl w:val="0"/>
-          <w:numId w:val="4"/>
-        </w:numPr>
-        <w:ind w:left="720" w:hanging="360"/>
-        <w:rPr>
-          <w:b w:val="1"/>
-        </w:rPr>
-      </w:pPr>
-      <w:r>
-        <w:rPr>
-          <w:b w:val="1"/>
-          <w:rtl w:val="0"/>
-        </w:rPr>
-        <w:t xml:space="preserve">Оператор 1 встановлює змінну перед початком циклу (int i = 0).</w:t>
-      </w:r>
-    </w:p>
-    <w:p>
-      <w:pPr>
-        <w:numPr>
-          <w:ilvl w:val="0"/>
-          <w:numId w:val="4"/>
-        </w:numPr>
-        <w:ind w:left="720" w:hanging="360"/>
-        <w:rPr>
-          <w:b w:val="1"/>
-        </w:rPr>
-      </w:pPr>
-      <w:r>
-        <w:rPr>
-          <w:b w:val="1"/>
-          <w:rtl w:val="0"/>
-        </w:rPr>
-        <w:t xml:space="preserve">Оператор 2 визначає умову для запуску циклу (i має бути менше 5). Якщо умова істинна, то цикл почнеться знову, якщо хибна, то цикл завершиться.</w:t>
-      </w:r>
-    </w:p>
-    <w:p>
-      <w:pPr>
-        <w:numPr>
-          <w:ilvl w:val="0"/>
-          <w:numId w:val="4"/>
-        </w:numPr>
-        <w:ind w:left="720" w:hanging="360"/>
-        <w:rPr>
-          <w:b w:val="1"/>
-        </w:rPr>
-      </w:pPr>
-      <w:r>
-        <w:rPr>
-          <w:b w:val="1"/>
-          <w:rtl w:val="0"/>
-        </w:rPr>
-        <w:t xml:space="preserve">Оператор 3 збільшує значення (i++) кожного разу, коли виконується блок коду в циклі.</w:t>
-      </w:r>
-    </w:p>
-    <w:p>
-      <w:pPr>
-        <w:pStyle w:val="Heading2"/>
-        <w:keepNext w:val="0"/>
-        <w:keepLines w:val="0"/>
-        <w:spacing w:after="80" w:lineRule="auto"/>
-        <w:jc w:val="center"/>
-        <w:rPr>
-          <w:b w:val="1"/>
-          <w:sz w:val="34"/>
-          <w:szCs w:val="34"/>
-        </w:rPr>
-      </w:pPr>
-      <w:bookmarkStart w:colFirst="0" w:colLast="0" w:name="_gqd46i7b8x44" w:id="15"/>
-      <w:bookmarkEnd w:id="15"/>
-      <w:r>
-        <w:rPr>
-          <w:b w:val="1"/>
-          <w:sz w:val="34"/>
-          <w:szCs w:val="34"/>
-          <w:rtl w:val="0"/>
-        </w:rPr>
-        <w:t xml:space="preserve">Nested Loops</w:t>
-      </w:r>
-    </w:p>
-    <w:p>
-      <w:pPr>
         <w:jc w:val="left"/>
-        <w:rPr/>
-      </w:pPr>
-      <w:r>
-        <w:rPr>
-          <w:rtl w:val="0"/>
-        </w:rPr>
-        <w:t xml:space="preserve">Також можна розмістити цикл всередині іншого циклу. </w:t>
-      </w:r>
-    </w:p>
-    <w:p>
-      <w:pPr>
-        <w:jc w:val="left"/>
-        <w:rPr/>
-      </w:pPr>
-      <w:r>
-        <w:rPr>
-          <w:rtl w:val="0"/>
-        </w:rPr>
-        <w:t xml:space="preserve">Це називається вкладеним циклом.</w:t>
-      </w:r>
-    </w:p>
-    <w:p>
-      <w:pPr>
-        <w:jc w:val="left"/>
-        <w:rPr/>
-      </w:pPr>
-      <w:r>
-        <w:rPr>
-          <w:rtl w:val="0"/>
-        </w:rPr>
-        <w:t xml:space="preserve">"Внутрішній цикл" буде виконуватися один раз для кожної ітерації "зовнішнього циклу":</w:t>
-      </w:r>
-    </w:p>
-    <w:p>
-      <w:pPr>
-        <w:jc w:val="left"/>
-        <w:rPr/>
-      </w:pPr>
-      <w:r>
-        <w:rPr>
-          <w:rtl w:val="0"/>
-        </w:rPr>
-      </w:r>
-    </w:p>
-    <w:p>
-      <w:pPr>
-        <w:jc w:val="left"/>
-        <w:rPr>
-          <w:shd w:fill="ffe599" w:val="clear"/>
-        </w:rPr>
-      </w:pPr>
-      <w:r>
-        <w:rPr>
-          <w:shd w:fill="ffe599" w:val="clear"/>
-          <w:rtl w:val="0"/>
-        </w:rPr>
-        <w:t xml:space="preserve">// Outer loop</w:t>
-      </w:r>
-    </w:p>
-    <w:p>
-      <w:pPr>
-        <w:jc w:val="left"/>
-        <w:rPr>
-          <w:shd w:fill="ffe599" w:val="clear"/>
-        </w:rPr>
-      </w:pPr>
-      <w:r>
-        <w:rPr>
-          <w:shd w:fill="ffe599" w:val="clear"/>
-          <w:rtl w:val="0"/>
-        </w:rPr>
-        <w:t xml:space="preserve">for (int i = 1; i &lt;= 2; ++i) </w:t>
-      </w:r>
-    </w:p>
-    <w:p>
-      <w:pPr>
-        <w:jc w:val="left"/>
-        <w:rPr>
-          <w:shd w:fill="ffe599" w:val="clear"/>
-        </w:rPr>
-      </w:pPr>
-      <w:r>
-        <w:rPr>
-          <w:shd w:fill="ffe599" w:val="clear"/>
-          <w:rtl w:val="0"/>
-        </w:rPr>
-        <w:t xml:space="preserve">{</w:t>
-      </w:r>
-    </w:p>
-    <w:p>
-      <w:pPr>
-        <w:jc w:val="left"/>
-        <w:rPr>
-          <w:shd w:fill="ffe599" w:val="clear"/>
-        </w:rPr>
-      </w:pPr>
-      <w:r>
-        <w:rPr>
-          <w:shd w:fill="ffe599" w:val="clear"/>
-          <w:rtl w:val="0"/>
-        </w:rPr>
-        <w:t xml:space="preserve">  Console.WriteLine("Outer: " + i);  // Executes 2 times</w:t>
-      </w:r>
-    </w:p>
-    <w:p>
-      <w:pPr>
-        <w:jc w:val="left"/>
-        <w:rPr>
-          <w:shd w:fill="ffe599" w:val="clear"/>
-        </w:rPr>
-      </w:pPr>
-      <w:r>
-        <w:rPr>
-          <w:rtl w:val="0"/>
-        </w:rPr>
-      </w:r>
-    </w:p>
-    <w:p>
-      <w:pPr>
-        <w:jc w:val="left"/>
-        <w:rPr>
-          <w:shd w:fill="ffe599" w:val="clear"/>
-        </w:rPr>
-      </w:pPr>
-      <w:r>
-        <w:rPr>
-          <w:shd w:fill="ffe599" w:val="clear"/>
-          <w:rtl w:val="0"/>
-        </w:rPr>
-        <w:t xml:space="preserve">  // Inner loop</w:t>
-      </w:r>
-    </w:p>
-    <w:p>
-      <w:pPr>
-        <w:jc w:val="left"/>
-        <w:rPr>
-          <w:shd w:fill="ffe599" w:val="clear"/>
-        </w:rPr>
-      </w:pPr>
-      <w:r>
-        <w:rPr>
-          <w:shd w:fill="ffe599" w:val="clear"/>
-          <w:rtl w:val="0"/>
-        </w:rPr>
-        <w:t xml:space="preserve">  for (int j = 1; j &lt;= 3; j++) </w:t>
-      </w:r>
-    </w:p>
-    <w:p>
-      <w:pPr>
-        <w:jc w:val="left"/>
-        <w:rPr>
-          <w:shd w:fill="ffe599" w:val="clear"/>
-        </w:rPr>
-      </w:pPr>
-      <w:r>
-        <w:rPr>
-          <w:shd w:fill="ffe599" w:val="clear"/>
-          <w:rtl w:val="0"/>
-        </w:rPr>
-        <w:t xml:space="preserve">  {</w:t>
-      </w:r>
-    </w:p>
-    <w:p>
-      <w:pPr>
-        <w:jc w:val="left"/>
-        <w:rPr>
-          <w:shd w:fill="ffe599" w:val="clear"/>
-        </w:rPr>
-      </w:pPr>
-      <w:r>
-        <w:rPr>
-          <w:shd w:fill="ffe599" w:val="clear"/>
-          <w:rtl w:val="0"/>
-        </w:rPr>
-        <w:t xml:space="preserve">    Console.WriteLine(" Inner: " + j); // Executes 6 times (2 * 3)</w:t>
-      </w:r>
-    </w:p>
-    <w:p>
-      <w:pPr>
-        <w:jc w:val="left"/>
-        <w:rPr>
-          <w:shd w:fill="ffe599" w:val="clear"/>
-        </w:rPr>
-      </w:pPr>
-      <w:r>
-        <w:rPr>
-          <w:shd w:fill="ffe599" w:val="clear"/>
-          <w:rtl w:val="0"/>
-        </w:rPr>
-        <w:t xml:space="preserve">  }</w:t>
-      </w:r>
-    </w:p>
-    <w:p>
-      <w:pPr>
-        <w:jc w:val="left"/>
-        <w:rPr>
-          <w:shd w:fill="ffe599" w:val="clear"/>
-        </w:rPr>
-      </w:pPr>
-      <w:r>
-        <w:rPr>
-          <w:shd w:fill="ffe599" w:val="clear"/>
-          <w:rtl w:val="0"/>
-        </w:rPr>
-        <w:t xml:space="preserve">}</w:t>
+        <w:rPr>
+          <w:shd w:fill="ffe599" w:val="clear"/>
+        </w:rPr>
+      </w:pPr>
+      <w:r>
+        <w:rPr>
+          <w:rtl w:val="0"/>
+        </w:rPr>
       </w:r>
     </w:p>
     <w:p>

</xml_diff>